<commit_message>
Added learning goals for hydro ass 1-4
</commit_message>
<xml_diff>
--- a/LearningGoalsStart.docx
+++ b/LearningGoalsStart.docx
@@ -13,15 +13,7 @@
         <w:rPr>
           <w:lang w:val="en-GB"/>
         </w:rPr>
-        <w:t xml:space="preserve">Hydro FV </w:t>
-      </w:r>
-      <w:bookmarkStart w:id="0" w:name="_GoBack"/>
-      <w:bookmarkEnd w:id="0"/>
-      <w:r>
-        <w:rPr>
-          <w:lang w:val="en-GB"/>
-        </w:rPr>
-        <w:t>Assignment 1</w:t>
+        <w:t>Hydro FV Assignment 1</w:t>
       </w:r>
     </w:p>
     <w:p>
@@ -1058,6 +1050,210 @@
         </w:rPr>
         <w:t xml:space="preserve"> for the meteorology people.</w:t>
       </w:r>
+    </w:p>
+    <w:p>
+      <w:pPr>
+        <w:pStyle w:val="Kop2"/>
+        <w:rPr>
+          <w:lang w:val="en-GB"/>
+        </w:rPr>
+      </w:pPr>
+      <w:r>
+        <w:rPr>
+          <w:lang w:val="en-GB"/>
+        </w:rPr>
+        <w:lastRenderedPageBreak/>
+        <w:t>Hydro FVFE assignment 4</w:t>
+      </w:r>
+    </w:p>
+    <w:p>
+      <w:pPr>
+        <w:rPr>
+          <w:b/>
+          <w:lang w:val="en-GB"/>
+        </w:rPr>
+      </w:pPr>
+      <w:r>
+        <w:rPr>
+          <w:b/>
+          <w:lang w:val="en-GB"/>
+        </w:rPr>
+        <w:t>Finite Volumes &amp; Elements space (stationary), 2D groundwater flow</w:t>
+      </w:r>
+    </w:p>
+    <w:p>
+      <w:pPr>
+        <w:pStyle w:val="Lijstalinea"/>
+        <w:numPr>
+          <w:ilvl w:val="0"/>
+          <w:numId w:val="9"/>
+        </w:numPr>
+        <w:spacing w:line="256" w:lineRule="auto"/>
+        <w:rPr>
+          <w:lang w:val="en-GB"/>
+        </w:rPr>
+      </w:pPr>
+      <w:r>
+        <w:rPr>
+          <w:lang w:val="en-GB"/>
+        </w:rPr>
+        <w:t>Build a 2D groundwater flow model in X-Y and Y-Z direction</w:t>
+      </w:r>
+    </w:p>
+    <w:p>
+      <w:pPr>
+        <w:pStyle w:val="Lijstalinea"/>
+        <w:numPr>
+          <w:ilvl w:val="0"/>
+          <w:numId w:val="9"/>
+        </w:numPr>
+        <w:spacing w:line="256" w:lineRule="auto"/>
+        <w:rPr>
+          <w:lang w:val="en-GB"/>
+        </w:rPr>
+      </w:pPr>
+      <w:r>
+        <w:rPr>
+          <w:lang w:val="en-GB"/>
+        </w:rPr>
+        <w:t>Understand different node distributions and get an idea of how the package creates these</w:t>
+      </w:r>
+    </w:p>
+    <w:p>
+      <w:pPr>
+        <w:pStyle w:val="Lijstalinea"/>
+        <w:numPr>
+          <w:ilvl w:val="0"/>
+          <w:numId w:val="9"/>
+        </w:numPr>
+        <w:spacing w:line="256" w:lineRule="auto"/>
+        <w:rPr>
+          <w:lang w:val="en-GB"/>
+        </w:rPr>
+      </w:pPr>
+      <w:r>
+        <w:rPr>
+          <w:lang w:val="en-GB"/>
+        </w:rPr>
+        <w:t>Understand the difference in spatial discretisation and results between FV and FE</w:t>
+      </w:r>
+    </w:p>
+    <w:p>
+      <w:pPr>
+        <w:pStyle w:val="Lijstalinea"/>
+        <w:numPr>
+          <w:ilvl w:val="0"/>
+          <w:numId w:val="9"/>
+        </w:numPr>
+        <w:spacing w:line="256" w:lineRule="auto"/>
+        <w:rPr>
+          <w:lang w:val="en-GB"/>
+        </w:rPr>
+      </w:pPr>
+      <w:r>
+        <w:rPr>
+          <w:lang w:val="en-GB"/>
+        </w:rPr>
+        <w:t>Get an understanding of different 2D interpolation methods and how the package performs these</w:t>
+      </w:r>
+    </w:p>
+    <w:p>
+      <w:pPr>
+        <w:pStyle w:val="Lijstalinea"/>
+        <w:numPr>
+          <w:ilvl w:val="0"/>
+          <w:numId w:val="9"/>
+        </w:numPr>
+        <w:spacing w:line="256" w:lineRule="auto"/>
+        <w:rPr>
+          <w:lang w:val="en-GB"/>
+        </w:rPr>
+      </w:pPr>
+      <w:r>
+        <w:rPr>
+          <w:lang w:val="en-GB"/>
+        </w:rPr>
+        <w:t>Implement point and line fluxes in a spatial model</w:t>
+      </w:r>
+      <w:bookmarkStart w:id="0" w:name="_GoBack"/>
+      <w:bookmarkEnd w:id="0"/>
+    </w:p>
+    <w:p>
+      <w:pPr>
+        <w:pStyle w:val="Lijstalinea"/>
+        <w:numPr>
+          <w:ilvl w:val="0"/>
+          <w:numId w:val="9"/>
+        </w:numPr>
+        <w:spacing w:line="256" w:lineRule="auto"/>
+        <w:rPr>
+          <w:lang w:val="en-GB"/>
+        </w:rPr>
+      </w:pPr>
+      <w:r>
+        <w:rPr>
+          <w:lang w:val="en-GB"/>
+        </w:rPr>
+        <w:t>Understand the meaning of different types of boundary conditions</w:t>
+      </w:r>
+    </w:p>
+    <w:p>
+      <w:pPr>
+        <w:pStyle w:val="Lijstalinea"/>
+        <w:numPr>
+          <w:ilvl w:val="0"/>
+          <w:numId w:val="9"/>
+        </w:numPr>
+        <w:spacing w:line="256" w:lineRule="auto"/>
+        <w:rPr>
+          <w:lang w:val="en-GB"/>
+        </w:rPr>
+      </w:pPr>
+      <w:r>
+        <w:rPr>
+          <w:lang w:val="en-GB"/>
+        </w:rPr>
+        <w:t>Analyse flow in the 2D model using flux vectors</w:t>
+      </w:r>
+    </w:p>
+    <w:p>
+      <w:pPr>
+        <w:pStyle w:val="Lijstalinea"/>
+        <w:numPr>
+          <w:ilvl w:val="0"/>
+          <w:numId w:val="9"/>
+        </w:numPr>
+        <w:spacing w:line="256" w:lineRule="auto"/>
+        <w:rPr>
+          <w:lang w:val="en-GB"/>
+        </w:rPr>
+      </w:pPr>
+      <w:r>
+        <w:rPr>
+          <w:lang w:val="en-GB"/>
+        </w:rPr>
+        <w:t>Understand the behaviour of the model by checking sensitivities</w:t>
+      </w:r>
+    </w:p>
+    <w:p>
+      <w:pPr>
+        <w:rPr>
+          <w:lang w:val="en-GB"/>
+        </w:rPr>
+      </w:pPr>
+      <w:r>
+        <w:rPr>
+          <w:lang w:val="en-GB"/>
+        </w:rPr>
+        <w:t>Notes: Needs to be converted to Markdown. Names of the graphs in the answers can be better/ more consistent. In this exercise there are some numerical things that could be nice for the theoretical people to elaborate on.</w:t>
+      </w:r>
+    </w:p>
+    <w:p>
+      <w:pPr>
+        <w:rPr>
+          <w:lang w:val="en-GB"/>
+        </w:rPr>
+      </w:pPr>
     </w:p>
     <w:sectPr>
       <w:pgSz w:w="11906" w:h="16838"/>
@@ -1524,6 +1720,119 @@
     </w:lvl>
   </w:abstractNum>
   <w:abstractNum w:abstractNumId="4" w15:restartNumberingAfterBreak="0">
+    <w:nsid w:val="3F9C0AC6"/>
+    <w:multiLevelType w:val="hybridMultilevel"/>
+    <w:tmpl w:val="117ADC1E"/>
+    <w:lvl w:ilvl="0" w:tplc="0413000B">
+      <w:start w:val="1"/>
+      <w:numFmt w:val="bullet"/>
+      <w:lvlText w:val=""/>
+      <w:lvlJc w:val="left"/>
+      <w:pPr>
+        <w:ind w:left="720" w:hanging="360"/>
+      </w:pPr>
+      <w:rPr>
+        <w:rFonts w:ascii="Wingdings" w:hAnsi="Wingdings" w:hint="default"/>
+      </w:rPr>
+    </w:lvl>
+    <w:lvl w:ilvl="1" w:tplc="04130003">
+      <w:start w:val="1"/>
+      <w:numFmt w:val="bullet"/>
+      <w:lvlText w:val="o"/>
+      <w:lvlJc w:val="left"/>
+      <w:pPr>
+        <w:ind w:left="1440" w:hanging="360"/>
+      </w:pPr>
+      <w:rPr>
+        <w:rFonts w:ascii="Courier New" w:hAnsi="Courier New" w:cs="Courier New" w:hint="default"/>
+      </w:rPr>
+    </w:lvl>
+    <w:lvl w:ilvl="2" w:tplc="04130005">
+      <w:start w:val="1"/>
+      <w:numFmt w:val="bullet"/>
+      <w:lvlText w:val=""/>
+      <w:lvlJc w:val="left"/>
+      <w:pPr>
+        <w:ind w:left="2160" w:hanging="360"/>
+      </w:pPr>
+      <w:rPr>
+        <w:rFonts w:ascii="Wingdings" w:hAnsi="Wingdings" w:hint="default"/>
+      </w:rPr>
+    </w:lvl>
+    <w:lvl w:ilvl="3" w:tplc="04130001">
+      <w:start w:val="1"/>
+      <w:numFmt w:val="bullet"/>
+      <w:lvlText w:val=""/>
+      <w:lvlJc w:val="left"/>
+      <w:pPr>
+        <w:ind w:left="2880" w:hanging="360"/>
+      </w:pPr>
+      <w:rPr>
+        <w:rFonts w:ascii="Symbol" w:hAnsi="Symbol" w:hint="default"/>
+      </w:rPr>
+    </w:lvl>
+    <w:lvl w:ilvl="4" w:tplc="04130003">
+      <w:start w:val="1"/>
+      <w:numFmt w:val="bullet"/>
+      <w:lvlText w:val="o"/>
+      <w:lvlJc w:val="left"/>
+      <w:pPr>
+        <w:ind w:left="3600" w:hanging="360"/>
+      </w:pPr>
+      <w:rPr>
+        <w:rFonts w:ascii="Courier New" w:hAnsi="Courier New" w:cs="Courier New" w:hint="default"/>
+      </w:rPr>
+    </w:lvl>
+    <w:lvl w:ilvl="5" w:tplc="04130005">
+      <w:start w:val="1"/>
+      <w:numFmt w:val="bullet"/>
+      <w:lvlText w:val=""/>
+      <w:lvlJc w:val="left"/>
+      <w:pPr>
+        <w:ind w:left="4320" w:hanging="360"/>
+      </w:pPr>
+      <w:rPr>
+        <w:rFonts w:ascii="Wingdings" w:hAnsi="Wingdings" w:hint="default"/>
+      </w:rPr>
+    </w:lvl>
+    <w:lvl w:ilvl="6" w:tplc="04130001">
+      <w:start w:val="1"/>
+      <w:numFmt w:val="bullet"/>
+      <w:lvlText w:val=""/>
+      <w:lvlJc w:val="left"/>
+      <w:pPr>
+        <w:ind w:left="5040" w:hanging="360"/>
+      </w:pPr>
+      <w:rPr>
+        <w:rFonts w:ascii="Symbol" w:hAnsi="Symbol" w:hint="default"/>
+      </w:rPr>
+    </w:lvl>
+    <w:lvl w:ilvl="7" w:tplc="04130003">
+      <w:start w:val="1"/>
+      <w:numFmt w:val="bullet"/>
+      <w:lvlText w:val="o"/>
+      <w:lvlJc w:val="left"/>
+      <w:pPr>
+        <w:ind w:left="5760" w:hanging="360"/>
+      </w:pPr>
+      <w:rPr>
+        <w:rFonts w:ascii="Courier New" w:hAnsi="Courier New" w:cs="Courier New" w:hint="default"/>
+      </w:rPr>
+    </w:lvl>
+    <w:lvl w:ilvl="8" w:tplc="04130005">
+      <w:start w:val="1"/>
+      <w:numFmt w:val="bullet"/>
+      <w:lvlText w:val=""/>
+      <w:lvlJc w:val="left"/>
+      <w:pPr>
+        <w:ind w:left="6480" w:hanging="360"/>
+      </w:pPr>
+      <w:rPr>
+        <w:rFonts w:ascii="Wingdings" w:hAnsi="Wingdings" w:hint="default"/>
+      </w:rPr>
+    </w:lvl>
+  </w:abstractNum>
+  <w:abstractNum w:abstractNumId="5" w15:restartNumberingAfterBreak="0">
     <w:nsid w:val="625C3549"/>
     <w:multiLevelType w:val="multilevel"/>
     <w:tmpl w:val="66C299D4"/>
@@ -1667,7 +1976,7 @@
       </w:rPr>
     </w:lvl>
   </w:abstractNum>
-  <w:abstractNum w:abstractNumId="5" w15:restartNumberingAfterBreak="0">
+  <w:abstractNum w:abstractNumId="6" w15:restartNumberingAfterBreak="0">
     <w:nsid w:val="66075AB2"/>
     <w:multiLevelType w:val="hybridMultilevel"/>
     <w:tmpl w:val="6ED0AACC"/>
@@ -1780,7 +2089,7 @@
       </w:rPr>
     </w:lvl>
   </w:abstractNum>
-  <w:abstractNum w:abstractNumId="6" w15:restartNumberingAfterBreak="0">
+  <w:abstractNum w:abstractNumId="7" w15:restartNumberingAfterBreak="0">
     <w:nsid w:val="73FE279B"/>
     <w:multiLevelType w:val="hybridMultilevel"/>
     <w:tmpl w:val="3ED4B5A8"/>
@@ -1893,7 +2202,7 @@
       </w:rPr>
     </w:lvl>
   </w:abstractNum>
-  <w:abstractNum w:abstractNumId="7" w15:restartNumberingAfterBreak="0">
+  <w:abstractNum w:abstractNumId="8" w15:restartNumberingAfterBreak="0">
     <w:nsid w:val="76295F6A"/>
     <w:multiLevelType w:val="hybridMultilevel"/>
     <w:tmpl w:val="486E2326"/>
@@ -2007,7 +2316,7 @@
     </w:lvl>
   </w:abstractNum>
   <w:num w:numId="1">
-    <w:abstractNumId w:val="4"/>
+    <w:abstractNumId w:val="5"/>
   </w:num>
   <w:num w:numId="2">
     <w:abstractNumId w:val="0"/>
@@ -2016,7 +2325,7 @@
     <w:abstractNumId w:val="3"/>
   </w:num>
   <w:num w:numId="4">
-    <w:abstractNumId w:val="6"/>
+    <w:abstractNumId w:val="7"/>
   </w:num>
   <w:num w:numId="5">
     <w:abstractNumId w:val="1"/>
@@ -2025,10 +2334,22 @@
     <w:abstractNumId w:val="2"/>
   </w:num>
   <w:num w:numId="7">
-    <w:abstractNumId w:val="7"/>
+    <w:abstractNumId w:val="8"/>
   </w:num>
   <w:num w:numId="8">
-    <w:abstractNumId w:val="5"/>
+    <w:abstractNumId w:val="6"/>
+  </w:num>
+  <w:num w:numId="9">
+    <w:abstractNumId w:val="4"/>
+    <w:lvlOverride w:ilvl="0"/>
+    <w:lvlOverride w:ilvl="1"/>
+    <w:lvlOverride w:ilvl="2"/>
+    <w:lvlOverride w:ilvl="3"/>
+    <w:lvlOverride w:ilvl="4"/>
+    <w:lvlOverride w:ilvl="5"/>
+    <w:lvlOverride w:ilvl="6"/>
+    <w:lvlOverride w:ilvl="7"/>
+    <w:lvlOverride w:ilvl="8"/>
   </w:num>
 </w:numbering>
 </file>

</xml_diff>